<commit_message>
comp392 -> test1: added red stripes on floor and walls + changed wall and floor colors to emulate real squash court
</commit_message>
<xml_diff>
--- a/comp392_002/Test1_392_KevinMa_002/Test1_392_KevinMa_002.docx
+++ b/comp392_002/Test1_392_KevinMa_002/Test1_392_KevinMa_002.docx
@@ -14,19 +14,7 @@
         <w:rPr>
           <w:lang w:val="en-US"/>
         </w:rPr>
-        <w:t>Test 1</w:t>
-      </w:r>
-      <w:r>
-        <w:rPr>
-          <w:lang w:val="en-US"/>
-        </w:rPr>
-        <w:t xml:space="preserve"> – COMP392-002 – Mar. </w:t>
-      </w:r>
-      <w:r>
-        <w:rPr>
-          <w:lang w:val="en-US"/>
-        </w:rPr>
-        <w:t>8</w:t>
+        <w:t>Test 1 – COMP392-002 – Mar. 8</w:t>
       </w:r>
       <w:r>
         <w:rPr>
@@ -62,7 +50,7 @@
           <w:lang w:val="en-US"/>
         </w:rPr>
         <w:pict w14:anchorId="1AF527DA">
-          <v:rect id="_x0000_i1027" style="width:0;height:1.5pt" o:hralign="center" o:hrstd="t" o:hr="t" fillcolor="#a0a0a0" stroked="f"/>
+          <v:rect id="_x0000_i1025" style="width:0;height:1.5pt" o:hralign="center" o:hrstd="t" o:hr="t" fillcolor="#a0a0a0" stroked="f"/>
         </w:pict>
       </w:r>
     </w:p>
@@ -94,6 +82,7 @@
       </w:pPr>
       <w:r>
         <w:rPr>
+          <w:noProof/>
           <w:lang w:val="en-US"/>
         </w:rPr>
         <w:drawing>
@@ -174,10 +163,9 @@
           <w:lang w:val="en-US"/>
         </w:rPr>
       </w:pPr>
-      <w:bookmarkStart w:id="0" w:name="_GoBack"/>
-      <w:bookmarkEnd w:id="0"/>
-      <w:r>
-        <w:rPr>
+      <w:r>
+        <w:rPr>
+          <w:noProof/>
           <w:lang w:val="en-US"/>
         </w:rPr>
         <w:drawing>
@@ -222,6 +210,132 @@
         </w:rPr>
         <w:t xml:space="preserve"> </w:t>
       </w:r>
+    </w:p>
+    <w:p>
+      <w:pPr>
+        <w:pStyle w:val="Heading1"/>
+        <w:rPr>
+          <w:lang w:val="en-US"/>
+        </w:rPr>
+      </w:pPr>
+      <w:r>
+        <w:rPr>
+          <w:lang w:val="en-US"/>
+        </w:rPr>
+        <w:lastRenderedPageBreak/>
+        <w:t>Changing Wall and Floor colors to emulate real squash court</w:t>
+      </w:r>
+    </w:p>
+    <w:p>
+      <w:pPr>
+        <w:rPr>
+          <w:lang w:val="en-US"/>
+        </w:rPr>
+      </w:pPr>
+      <w:r>
+        <w:rPr>
+          <w:lang w:val="en-US"/>
+        </w:rPr>
+        <w:drawing>
+          <wp:inline distT="0" distB="0" distL="0" distR="0" wp14:anchorId="151ED95D" wp14:editId="0663E9BE">
+            <wp:extent cx="5943600" cy="3874770"/>
+            <wp:effectExtent l="0" t="0" r="0" b="0"/>
+            <wp:docPr id="2" name="Picture 2"/>
+            <wp:cNvGraphicFramePr>
+              <a:graphicFrameLocks xmlns:a="http://schemas.openxmlformats.org/drawingml/2006/main" noChangeAspect="1"/>
+            </wp:cNvGraphicFramePr>
+            <a:graphic xmlns:a="http://schemas.openxmlformats.org/drawingml/2006/main">
+              <a:graphicData uri="http://schemas.openxmlformats.org/drawingml/2006/picture">
+                <pic:pic xmlns:pic="http://schemas.openxmlformats.org/drawingml/2006/picture">
+                  <pic:nvPicPr>
+                    <pic:cNvPr id="1" name=""/>
+                    <pic:cNvPicPr/>
+                  </pic:nvPicPr>
+                  <pic:blipFill>
+                    <a:blip r:embed="rId6"/>
+                    <a:stretch>
+                      <a:fillRect/>
+                    </a:stretch>
+                  </pic:blipFill>
+                  <pic:spPr>
+                    <a:xfrm>
+                      <a:off x="0" y="0"/>
+                      <a:ext cx="5943600" cy="3874770"/>
+                    </a:xfrm>
+                    <a:prstGeom prst="rect">
+                      <a:avLst/>
+                    </a:prstGeom>
+                  </pic:spPr>
+                </pic:pic>
+              </a:graphicData>
+            </a:graphic>
+          </wp:inline>
+        </w:drawing>
+      </w:r>
+    </w:p>
+    <w:p>
+      <w:pPr>
+        <w:pStyle w:val="Heading1"/>
+        <w:rPr>
+          <w:lang w:val="en-US"/>
+        </w:rPr>
+      </w:pPr>
+      <w:r>
+        <w:rPr>
+          <w:lang w:val="en-US"/>
+        </w:rPr>
+        <w:lastRenderedPageBreak/>
+        <w:t>Adding red stripes on the walls and on the floor</w:t>
+      </w:r>
+    </w:p>
+    <w:p>
+      <w:pPr>
+        <w:rPr>
+          <w:lang w:val="en-US"/>
+        </w:rPr>
+      </w:pPr>
+      <w:r>
+        <w:rPr>
+          <w:lang w:val="en-US"/>
+        </w:rPr>
+        <w:drawing>
+          <wp:inline distT="0" distB="0" distL="0" distR="0" wp14:anchorId="60AB8670" wp14:editId="27D258E0">
+            <wp:extent cx="5943600" cy="4709795"/>
+            <wp:effectExtent l="0" t="0" r="0" b="0"/>
+            <wp:docPr id="5" name="Picture 5"/>
+            <wp:cNvGraphicFramePr>
+              <a:graphicFrameLocks xmlns:a="http://schemas.openxmlformats.org/drawingml/2006/main" noChangeAspect="1"/>
+            </wp:cNvGraphicFramePr>
+            <a:graphic xmlns:a="http://schemas.openxmlformats.org/drawingml/2006/main">
+              <a:graphicData uri="http://schemas.openxmlformats.org/drawingml/2006/picture">
+                <pic:pic xmlns:pic="http://schemas.openxmlformats.org/drawingml/2006/picture">
+                  <pic:nvPicPr>
+                    <pic:cNvPr id="1" name=""/>
+                    <pic:cNvPicPr/>
+                  </pic:nvPicPr>
+                  <pic:blipFill>
+                    <a:blip r:embed="rId7"/>
+                    <a:stretch>
+                      <a:fillRect/>
+                    </a:stretch>
+                  </pic:blipFill>
+                  <pic:spPr>
+                    <a:xfrm>
+                      <a:off x="0" y="0"/>
+                      <a:ext cx="5943600" cy="4709795"/>
+                    </a:xfrm>
+                    <a:prstGeom prst="rect">
+                      <a:avLst/>
+                    </a:prstGeom>
+                  </pic:spPr>
+                </pic:pic>
+              </a:graphicData>
+            </a:graphic>
+          </wp:inline>
+        </w:drawing>
+      </w:r>
+      <w:bookmarkStart w:id="0" w:name="_GoBack"/>
+      <w:bookmarkEnd w:id="0"/>
     </w:p>
     <w:sectPr>
       <w:pgSz w:w="12240" w:h="15840"/>

</xml_diff>

<commit_message>
comp392 -> test: added transparent fourth wall that the camera can peek through
</commit_message>
<xml_diff>
--- a/comp392_002/Test1_392_KevinMa_002/Test1_392_KevinMa_002.docx
+++ b/comp392_002/Test1_392_KevinMa_002/Test1_392_KevinMa_002.docx
@@ -334,6 +334,81 @@
           </wp:inline>
         </w:drawing>
       </w:r>
+    </w:p>
+    <w:p>
+      <w:pPr>
+        <w:pStyle w:val="Heading1"/>
+        <w:rPr>
+          <w:lang w:val="en-US"/>
+        </w:rPr>
+      </w:pPr>
+      <w:r>
+        <w:rPr>
+          <w:lang w:val="en-US"/>
+        </w:rPr>
+        <w:lastRenderedPageBreak/>
+        <w:t xml:space="preserve">Added </w:t>
+      </w:r>
+      <w:r>
+        <w:rPr>
+          <w:lang w:val="en-US"/>
+        </w:rPr>
+        <w:t>a transparent fourth wall that camera can peek through</w:t>
+      </w:r>
+    </w:p>
+    <w:p>
+      <w:pPr>
+        <w:rPr>
+          <w:lang w:val="en-US"/>
+        </w:rPr>
+      </w:pPr>
+      <w:r>
+        <w:rPr>
+          <w:lang w:val="en-US"/>
+        </w:rPr>
+        <w:drawing>
+          <wp:inline distT="0" distB="0" distL="0" distR="0" wp14:anchorId="511F5252" wp14:editId="047BA06E">
+            <wp:extent cx="5943600" cy="4176395"/>
+            <wp:effectExtent l="0" t="0" r="0" b="0"/>
+            <wp:docPr id="6" name="Picture 6"/>
+            <wp:cNvGraphicFramePr>
+              <a:graphicFrameLocks xmlns:a="http://schemas.openxmlformats.org/drawingml/2006/main" noChangeAspect="1"/>
+            </wp:cNvGraphicFramePr>
+            <a:graphic xmlns:a="http://schemas.openxmlformats.org/drawingml/2006/main">
+              <a:graphicData uri="http://schemas.openxmlformats.org/drawingml/2006/picture">
+                <pic:pic xmlns:pic="http://schemas.openxmlformats.org/drawingml/2006/picture">
+                  <pic:nvPicPr>
+                    <pic:cNvPr id="1" name=""/>
+                    <pic:cNvPicPr/>
+                  </pic:nvPicPr>
+                  <pic:blipFill>
+                    <a:blip r:embed="rId8"/>
+                    <a:stretch>
+                      <a:fillRect/>
+                    </a:stretch>
+                  </pic:blipFill>
+                  <pic:spPr>
+                    <a:xfrm>
+                      <a:off x="0" y="0"/>
+                      <a:ext cx="5943600" cy="4176395"/>
+                    </a:xfrm>
+                    <a:prstGeom prst="rect">
+                      <a:avLst/>
+                    </a:prstGeom>
+                  </pic:spPr>
+                </pic:pic>
+              </a:graphicData>
+            </a:graphic>
+          </wp:inline>
+        </w:drawing>
+      </w:r>
+    </w:p>
+    <w:p>
+      <w:pPr>
+        <w:rPr>
+          <w:lang w:val="en-US"/>
+        </w:rPr>
+      </w:pPr>
       <w:bookmarkStart w:id="0" w:name="_GoBack"/>
       <w:bookmarkEnd w:id="0"/>
     </w:p>

</xml_diff>